<commit_message>
Updated with Entity table Info
Updated with Entity table Info
</commit_message>
<xml_diff>
--- a/Assignment 02_05_2025/Task Manager.docx
+++ b/Assignment 02_05_2025/Task Manager.docx
@@ -301,6 +301,2721 @@
       </w:r>
     </w:p>
     <w:p/>
+    <w:p>
+      <w:r>
+        <w:br w:type="page"/>
+      </w:r>
+    </w:p>
+    <w:p>
+      <w:pPr>
+        <w:jc w:val="center"/>
+      </w:pPr>
+      <w:r>
+        <w:rPr>
+          <w:b/>
+          <w:bCs/>
+        </w:rPr>
+        <w:lastRenderedPageBreak/>
+        <w:t>Entities</w:t>
+      </w:r>
+    </w:p>
+    <w:p/>
+    <w:p>
+      <w:r>
+        <w:t xml:space="preserve">1. </w:t>
+      </w:r>
+      <w:r>
+        <w:t>User:</w:t>
+      </w:r>
+    </w:p>
+    <w:tbl>
+      <w:tblPr>
+        <w:tblStyle w:val="TableGrid"/>
+        <w:tblW w:w="0" w:type="auto"/>
+        <w:tblLook w:val="04A0" w:firstRow="1" w:lastRow="0" w:firstColumn="1" w:lastColumn="0" w:noHBand="0" w:noVBand="1"/>
+      </w:tblPr>
+      <w:tblGrid>
+        <w:gridCol w:w="2090"/>
+        <w:gridCol w:w="2351"/>
+        <w:gridCol w:w="2350"/>
+        <w:gridCol w:w="2225"/>
+      </w:tblGrid>
+      <w:tr>
+        <w:tc>
+          <w:tcPr>
+            <w:tcW w:w="2090" w:type="dxa"/>
+          </w:tcPr>
+          <w:p>
+            <w:proofErr w:type="spellStart"/>
+            <w:proofErr w:type="gramStart"/>
+            <w:r>
+              <w:t>S.No</w:t>
+            </w:r>
+            <w:proofErr w:type="spellEnd"/>
+            <w:proofErr w:type="gramEnd"/>
+          </w:p>
+        </w:tc>
+        <w:tc>
+          <w:tcPr>
+            <w:tcW w:w="2351" w:type="dxa"/>
+          </w:tcPr>
+          <w:p>
+            <w:r>
+              <w:t>Attribute Name</w:t>
+            </w:r>
+          </w:p>
+        </w:tc>
+        <w:tc>
+          <w:tcPr>
+            <w:tcW w:w="2350" w:type="dxa"/>
+          </w:tcPr>
+          <w:p>
+            <w:r>
+              <w:t>Category</w:t>
+            </w:r>
+          </w:p>
+        </w:tc>
+        <w:tc>
+          <w:tcPr>
+            <w:tcW w:w="2225" w:type="dxa"/>
+          </w:tcPr>
+          <w:p>
+            <w:r>
+              <w:t>Test Data / Info</w:t>
+            </w:r>
+          </w:p>
+        </w:tc>
+      </w:tr>
+      <w:tr>
+        <w:tc>
+          <w:tcPr>
+            <w:tcW w:w="2090" w:type="dxa"/>
+          </w:tcPr>
+          <w:p>
+            <w:r>
+              <w:t>1</w:t>
+            </w:r>
+          </w:p>
+        </w:tc>
+        <w:tc>
+          <w:tcPr>
+            <w:tcW w:w="2351" w:type="dxa"/>
+          </w:tcPr>
+          <w:p>
+            <w:proofErr w:type="spellStart"/>
+            <w:r>
+              <w:t>UserId</w:t>
+            </w:r>
+            <w:proofErr w:type="spellEnd"/>
+          </w:p>
+        </w:tc>
+        <w:tc>
+          <w:tcPr>
+            <w:tcW w:w="2350" w:type="dxa"/>
+          </w:tcPr>
+          <w:p>
+            <w:r>
+              <w:t>Single Valued</w:t>
+            </w:r>
+          </w:p>
+        </w:tc>
+        <w:tc>
+          <w:tcPr>
+            <w:tcW w:w="2225" w:type="dxa"/>
+          </w:tcPr>
+          <w:p/>
+        </w:tc>
+      </w:tr>
+      <w:tr>
+        <w:tc>
+          <w:tcPr>
+            <w:tcW w:w="2090" w:type="dxa"/>
+          </w:tcPr>
+          <w:p>
+            <w:r>
+              <w:t>2</w:t>
+            </w:r>
+          </w:p>
+        </w:tc>
+        <w:tc>
+          <w:tcPr>
+            <w:tcW w:w="2351" w:type="dxa"/>
+          </w:tcPr>
+          <w:p>
+            <w:proofErr w:type="spellStart"/>
+            <w:r>
+              <w:t>UserName</w:t>
+            </w:r>
+            <w:proofErr w:type="spellEnd"/>
+          </w:p>
+        </w:tc>
+        <w:tc>
+          <w:tcPr>
+            <w:tcW w:w="2350" w:type="dxa"/>
+          </w:tcPr>
+          <w:p>
+            <w:r>
+              <w:t>Single Valued</w:t>
+            </w:r>
+          </w:p>
+        </w:tc>
+        <w:tc>
+          <w:tcPr>
+            <w:tcW w:w="2225" w:type="dxa"/>
+          </w:tcPr>
+          <w:p/>
+        </w:tc>
+      </w:tr>
+      <w:tr>
+        <w:tc>
+          <w:tcPr>
+            <w:tcW w:w="2090" w:type="dxa"/>
+          </w:tcPr>
+          <w:p>
+            <w:r>
+              <w:t>3</w:t>
+            </w:r>
+          </w:p>
+        </w:tc>
+        <w:tc>
+          <w:tcPr>
+            <w:tcW w:w="2351" w:type="dxa"/>
+          </w:tcPr>
+          <w:p>
+            <w:r>
+              <w:t>Role</w:t>
+            </w:r>
+          </w:p>
+        </w:tc>
+        <w:tc>
+          <w:tcPr>
+            <w:tcW w:w="2350" w:type="dxa"/>
+          </w:tcPr>
+          <w:p>
+            <w:r>
+              <w:t>Multi Valued</w:t>
+            </w:r>
+          </w:p>
+        </w:tc>
+        <w:tc>
+          <w:tcPr>
+            <w:tcW w:w="2225" w:type="dxa"/>
+          </w:tcPr>
+          <w:p>
+            <w:r>
+              <w:t>Admin, PM, Dev or QA</w:t>
+            </w:r>
+          </w:p>
+        </w:tc>
+      </w:tr>
+      <w:tr>
+        <w:tc>
+          <w:tcPr>
+            <w:tcW w:w="2090" w:type="dxa"/>
+          </w:tcPr>
+          <w:p>
+            <w:r>
+              <w:t>4</w:t>
+            </w:r>
+          </w:p>
+        </w:tc>
+        <w:tc>
+          <w:tcPr>
+            <w:tcW w:w="2351" w:type="dxa"/>
+          </w:tcPr>
+          <w:p>
+            <w:r>
+              <w:t>Phone</w:t>
+            </w:r>
+          </w:p>
+        </w:tc>
+        <w:tc>
+          <w:tcPr>
+            <w:tcW w:w="2350" w:type="dxa"/>
+          </w:tcPr>
+          <w:p>
+            <w:r>
+              <w:t>Single Valued</w:t>
+            </w:r>
+          </w:p>
+        </w:tc>
+        <w:tc>
+          <w:tcPr>
+            <w:tcW w:w="2225" w:type="dxa"/>
+          </w:tcPr>
+          <w:p/>
+        </w:tc>
+      </w:tr>
+      <w:tr>
+        <w:tc>
+          <w:tcPr>
+            <w:tcW w:w="2090" w:type="dxa"/>
+          </w:tcPr>
+          <w:p>
+            <w:r>
+              <w:t>5</w:t>
+            </w:r>
+          </w:p>
+        </w:tc>
+        <w:tc>
+          <w:tcPr>
+            <w:tcW w:w="2351" w:type="dxa"/>
+          </w:tcPr>
+          <w:p>
+            <w:r>
+              <w:t>Email</w:t>
+            </w:r>
+          </w:p>
+        </w:tc>
+        <w:tc>
+          <w:tcPr>
+            <w:tcW w:w="2350" w:type="dxa"/>
+          </w:tcPr>
+          <w:p>
+            <w:r>
+              <w:t>Single Valued</w:t>
+            </w:r>
+          </w:p>
+        </w:tc>
+        <w:tc>
+          <w:tcPr>
+            <w:tcW w:w="2225" w:type="dxa"/>
+          </w:tcPr>
+          <w:p/>
+        </w:tc>
+      </w:tr>
+      <w:tr>
+        <w:tc>
+          <w:tcPr>
+            <w:tcW w:w="2090" w:type="dxa"/>
+          </w:tcPr>
+          <w:p>
+            <w:r>
+              <w:t>6</w:t>
+            </w:r>
+          </w:p>
+        </w:tc>
+        <w:tc>
+          <w:tcPr>
+            <w:tcW w:w="2351" w:type="dxa"/>
+          </w:tcPr>
+          <w:p>
+            <w:r>
+              <w:t>Password</w:t>
+            </w:r>
+          </w:p>
+        </w:tc>
+        <w:tc>
+          <w:tcPr>
+            <w:tcW w:w="2350" w:type="dxa"/>
+          </w:tcPr>
+          <w:p>
+            <w:r>
+              <w:t>Single Valued</w:t>
+            </w:r>
+          </w:p>
+        </w:tc>
+        <w:tc>
+          <w:tcPr>
+            <w:tcW w:w="2225" w:type="dxa"/>
+          </w:tcPr>
+          <w:p/>
+        </w:tc>
+      </w:tr>
+    </w:tbl>
+    <w:p/>
+    <w:p>
+      <w:r>
+        <w:t xml:space="preserve">2. </w:t>
+      </w:r>
+      <w:r>
+        <w:t>Project</w:t>
+      </w:r>
+    </w:p>
+    <w:tbl>
+      <w:tblPr>
+        <w:tblStyle w:val="TableGrid"/>
+        <w:tblW w:w="0" w:type="auto"/>
+        <w:tblLook w:val="04A0" w:firstRow="1" w:lastRow="0" w:firstColumn="1" w:lastColumn="0" w:noHBand="0" w:noVBand="1"/>
+      </w:tblPr>
+      <w:tblGrid>
+        <w:gridCol w:w="2090"/>
+        <w:gridCol w:w="2351"/>
+        <w:gridCol w:w="2350"/>
+        <w:gridCol w:w="2225"/>
+      </w:tblGrid>
+      <w:tr>
+        <w:tc>
+          <w:tcPr>
+            <w:tcW w:w="2090" w:type="dxa"/>
+          </w:tcPr>
+          <w:p>
+            <w:proofErr w:type="spellStart"/>
+            <w:proofErr w:type="gramStart"/>
+            <w:r>
+              <w:t>S.No</w:t>
+            </w:r>
+            <w:proofErr w:type="spellEnd"/>
+            <w:proofErr w:type="gramEnd"/>
+          </w:p>
+        </w:tc>
+        <w:tc>
+          <w:tcPr>
+            <w:tcW w:w="2351" w:type="dxa"/>
+          </w:tcPr>
+          <w:p>
+            <w:r>
+              <w:t>Attribute Name</w:t>
+            </w:r>
+          </w:p>
+        </w:tc>
+        <w:tc>
+          <w:tcPr>
+            <w:tcW w:w="2350" w:type="dxa"/>
+          </w:tcPr>
+          <w:p>
+            <w:r>
+              <w:t>Category</w:t>
+            </w:r>
+          </w:p>
+        </w:tc>
+        <w:tc>
+          <w:tcPr>
+            <w:tcW w:w="2225" w:type="dxa"/>
+          </w:tcPr>
+          <w:p>
+            <w:r>
+              <w:t>Test Data / Info</w:t>
+            </w:r>
+          </w:p>
+        </w:tc>
+      </w:tr>
+      <w:tr>
+        <w:tc>
+          <w:tcPr>
+            <w:tcW w:w="2090" w:type="dxa"/>
+          </w:tcPr>
+          <w:p>
+            <w:r>
+              <w:t>1</w:t>
+            </w:r>
+          </w:p>
+        </w:tc>
+        <w:tc>
+          <w:tcPr>
+            <w:tcW w:w="2351" w:type="dxa"/>
+          </w:tcPr>
+          <w:p>
+            <w:proofErr w:type="spellStart"/>
+            <w:r>
+              <w:t>ProjId</w:t>
+            </w:r>
+            <w:proofErr w:type="spellEnd"/>
+          </w:p>
+        </w:tc>
+        <w:tc>
+          <w:tcPr>
+            <w:tcW w:w="2350" w:type="dxa"/>
+          </w:tcPr>
+          <w:p>
+            <w:r>
+              <w:t>Single Valued</w:t>
+            </w:r>
+          </w:p>
+        </w:tc>
+        <w:tc>
+          <w:tcPr>
+            <w:tcW w:w="2225" w:type="dxa"/>
+          </w:tcPr>
+          <w:p/>
+        </w:tc>
+      </w:tr>
+      <w:tr>
+        <w:tc>
+          <w:tcPr>
+            <w:tcW w:w="2090" w:type="dxa"/>
+          </w:tcPr>
+          <w:p>
+            <w:r>
+              <w:t>2</w:t>
+            </w:r>
+          </w:p>
+        </w:tc>
+        <w:tc>
+          <w:tcPr>
+            <w:tcW w:w="2351" w:type="dxa"/>
+          </w:tcPr>
+          <w:p>
+            <w:r>
+              <w:t>Title</w:t>
+            </w:r>
+          </w:p>
+        </w:tc>
+        <w:tc>
+          <w:tcPr>
+            <w:tcW w:w="2350" w:type="dxa"/>
+          </w:tcPr>
+          <w:p>
+            <w:r>
+              <w:t>Single Valued</w:t>
+            </w:r>
+          </w:p>
+        </w:tc>
+        <w:tc>
+          <w:tcPr>
+            <w:tcW w:w="2225" w:type="dxa"/>
+          </w:tcPr>
+          <w:p/>
+        </w:tc>
+      </w:tr>
+      <w:tr>
+        <w:tc>
+          <w:tcPr>
+            <w:tcW w:w="2090" w:type="dxa"/>
+          </w:tcPr>
+          <w:p>
+            <w:r>
+              <w:t>2</w:t>
+            </w:r>
+          </w:p>
+        </w:tc>
+        <w:tc>
+          <w:tcPr>
+            <w:tcW w:w="2351" w:type="dxa"/>
+          </w:tcPr>
+          <w:p>
+            <w:r>
+              <w:t>Description</w:t>
+            </w:r>
+          </w:p>
+        </w:tc>
+        <w:tc>
+          <w:tcPr>
+            <w:tcW w:w="2350" w:type="dxa"/>
+          </w:tcPr>
+          <w:p>
+            <w:r>
+              <w:t>Single Valued</w:t>
+            </w:r>
+          </w:p>
+        </w:tc>
+        <w:tc>
+          <w:tcPr>
+            <w:tcW w:w="2225" w:type="dxa"/>
+          </w:tcPr>
+          <w:p/>
+        </w:tc>
+      </w:tr>
+      <w:tr>
+        <w:tc>
+          <w:tcPr>
+            <w:tcW w:w="2090" w:type="dxa"/>
+          </w:tcPr>
+          <w:p>
+            <w:r>
+              <w:t>3</w:t>
+            </w:r>
+          </w:p>
+        </w:tc>
+        <w:tc>
+          <w:tcPr>
+            <w:tcW w:w="2351" w:type="dxa"/>
+          </w:tcPr>
+          <w:p>
+            <w:r>
+              <w:t>Start Date</w:t>
+            </w:r>
+          </w:p>
+        </w:tc>
+        <w:tc>
+          <w:tcPr>
+            <w:tcW w:w="2350" w:type="dxa"/>
+          </w:tcPr>
+          <w:p>
+            <w:r>
+              <w:t>Single Valued</w:t>
+            </w:r>
+          </w:p>
+        </w:tc>
+        <w:tc>
+          <w:tcPr>
+            <w:tcW w:w="2225" w:type="dxa"/>
+          </w:tcPr>
+          <w:p/>
+        </w:tc>
+      </w:tr>
+      <w:tr>
+        <w:tc>
+          <w:tcPr>
+            <w:tcW w:w="2090" w:type="dxa"/>
+          </w:tcPr>
+          <w:p>
+            <w:r>
+              <w:t>4</w:t>
+            </w:r>
+          </w:p>
+        </w:tc>
+        <w:tc>
+          <w:tcPr>
+            <w:tcW w:w="2351" w:type="dxa"/>
+          </w:tcPr>
+          <w:p>
+            <w:r>
+              <w:t>End Date</w:t>
+            </w:r>
+          </w:p>
+        </w:tc>
+        <w:tc>
+          <w:tcPr>
+            <w:tcW w:w="2350" w:type="dxa"/>
+          </w:tcPr>
+          <w:p>
+            <w:r>
+              <w:t>Single Valued</w:t>
+            </w:r>
+          </w:p>
+        </w:tc>
+        <w:tc>
+          <w:tcPr>
+            <w:tcW w:w="2225" w:type="dxa"/>
+          </w:tcPr>
+          <w:p/>
+        </w:tc>
+      </w:tr>
+      <w:tr>
+        <w:tc>
+          <w:tcPr>
+            <w:tcW w:w="2090" w:type="dxa"/>
+          </w:tcPr>
+          <w:p>
+            <w:r>
+              <w:t>5</w:t>
+            </w:r>
+          </w:p>
+        </w:tc>
+        <w:tc>
+          <w:tcPr>
+            <w:tcW w:w="2351" w:type="dxa"/>
+          </w:tcPr>
+          <w:p>
+            <w:r>
+              <w:t>PM</w:t>
+            </w:r>
+          </w:p>
+        </w:tc>
+        <w:tc>
+          <w:tcPr>
+            <w:tcW w:w="2350" w:type="dxa"/>
+          </w:tcPr>
+          <w:p>
+            <w:r>
+              <w:t>Single Valued</w:t>
+            </w:r>
+          </w:p>
+        </w:tc>
+        <w:tc>
+          <w:tcPr>
+            <w:tcW w:w="2225" w:type="dxa"/>
+          </w:tcPr>
+          <w:p/>
+        </w:tc>
+      </w:tr>
+      <w:tr>
+        <w:tc>
+          <w:tcPr>
+            <w:tcW w:w="2090" w:type="dxa"/>
+          </w:tcPr>
+          <w:p>
+            <w:r>
+              <w:t>6</w:t>
+            </w:r>
+          </w:p>
+        </w:tc>
+        <w:tc>
+          <w:tcPr>
+            <w:tcW w:w="2351" w:type="dxa"/>
+          </w:tcPr>
+          <w:p>
+            <w:r>
+              <w:t>Assigned to</w:t>
+            </w:r>
+          </w:p>
+        </w:tc>
+        <w:tc>
+          <w:tcPr>
+            <w:tcW w:w="2350" w:type="dxa"/>
+          </w:tcPr>
+          <w:p>
+            <w:r>
+              <w:t>Multi valued</w:t>
+            </w:r>
+          </w:p>
+        </w:tc>
+        <w:tc>
+          <w:tcPr>
+            <w:tcW w:w="2225" w:type="dxa"/>
+          </w:tcPr>
+          <w:p/>
+        </w:tc>
+      </w:tr>
+    </w:tbl>
+    <w:p/>
+    <w:p>
+      <w:r>
+        <w:t xml:space="preserve">3. </w:t>
+      </w:r>
+      <w:r>
+        <w:t xml:space="preserve"> Task</w:t>
+      </w:r>
+    </w:p>
+    <w:tbl>
+      <w:tblPr>
+        <w:tblStyle w:val="TableGrid"/>
+        <w:tblW w:w="0" w:type="auto"/>
+        <w:tblLook w:val="04A0" w:firstRow="1" w:lastRow="0" w:firstColumn="1" w:lastColumn="0" w:noHBand="0" w:noVBand="1"/>
+      </w:tblPr>
+      <w:tblGrid>
+        <w:gridCol w:w="2090"/>
+        <w:gridCol w:w="2351"/>
+        <w:gridCol w:w="2350"/>
+        <w:gridCol w:w="2225"/>
+      </w:tblGrid>
+      <w:tr>
+        <w:tc>
+          <w:tcPr>
+            <w:tcW w:w="2090" w:type="dxa"/>
+          </w:tcPr>
+          <w:p>
+            <w:proofErr w:type="spellStart"/>
+            <w:proofErr w:type="gramStart"/>
+            <w:r>
+              <w:t>S.No</w:t>
+            </w:r>
+            <w:proofErr w:type="spellEnd"/>
+            <w:proofErr w:type="gramEnd"/>
+          </w:p>
+        </w:tc>
+        <w:tc>
+          <w:tcPr>
+            <w:tcW w:w="2351" w:type="dxa"/>
+          </w:tcPr>
+          <w:p>
+            <w:r>
+              <w:t>Attribute Name</w:t>
+            </w:r>
+          </w:p>
+        </w:tc>
+        <w:tc>
+          <w:tcPr>
+            <w:tcW w:w="2350" w:type="dxa"/>
+          </w:tcPr>
+          <w:p>
+            <w:r>
+              <w:t>Category</w:t>
+            </w:r>
+          </w:p>
+        </w:tc>
+        <w:tc>
+          <w:tcPr>
+            <w:tcW w:w="2225" w:type="dxa"/>
+          </w:tcPr>
+          <w:p>
+            <w:r>
+              <w:t>Test Data / Info</w:t>
+            </w:r>
+          </w:p>
+        </w:tc>
+      </w:tr>
+      <w:tr>
+        <w:tc>
+          <w:tcPr>
+            <w:tcW w:w="2090" w:type="dxa"/>
+          </w:tcPr>
+          <w:p>
+            <w:r>
+              <w:t>1</w:t>
+            </w:r>
+          </w:p>
+        </w:tc>
+        <w:tc>
+          <w:tcPr>
+            <w:tcW w:w="2351" w:type="dxa"/>
+          </w:tcPr>
+          <w:p>
+            <w:proofErr w:type="spellStart"/>
+            <w:r>
+              <w:t>TaskId</w:t>
+            </w:r>
+            <w:proofErr w:type="spellEnd"/>
+          </w:p>
+        </w:tc>
+        <w:tc>
+          <w:tcPr>
+            <w:tcW w:w="2350" w:type="dxa"/>
+          </w:tcPr>
+          <w:p>
+            <w:proofErr w:type="spellStart"/>
+            <w:r>
+              <w:t>SingleValued</w:t>
+            </w:r>
+            <w:proofErr w:type="spellEnd"/>
+          </w:p>
+        </w:tc>
+        <w:tc>
+          <w:tcPr>
+            <w:tcW w:w="2225" w:type="dxa"/>
+          </w:tcPr>
+          <w:p/>
+        </w:tc>
+      </w:tr>
+      <w:tr>
+        <w:tc>
+          <w:tcPr>
+            <w:tcW w:w="2090" w:type="dxa"/>
+          </w:tcPr>
+          <w:p>
+            <w:r>
+              <w:t>2</w:t>
+            </w:r>
+          </w:p>
+        </w:tc>
+        <w:tc>
+          <w:tcPr>
+            <w:tcW w:w="2351" w:type="dxa"/>
+          </w:tcPr>
+          <w:p>
+            <w:r>
+              <w:t>Task Title</w:t>
+            </w:r>
+          </w:p>
+        </w:tc>
+        <w:tc>
+          <w:tcPr>
+            <w:tcW w:w="2350" w:type="dxa"/>
+          </w:tcPr>
+          <w:p>
+            <w:r>
+              <w:t>Single Valued</w:t>
+            </w:r>
+          </w:p>
+        </w:tc>
+        <w:tc>
+          <w:tcPr>
+            <w:tcW w:w="2225" w:type="dxa"/>
+          </w:tcPr>
+          <w:p/>
+        </w:tc>
+      </w:tr>
+      <w:tr>
+        <w:tc>
+          <w:tcPr>
+            <w:tcW w:w="2090" w:type="dxa"/>
+          </w:tcPr>
+          <w:p>
+            <w:r>
+              <w:t>3</w:t>
+            </w:r>
+          </w:p>
+        </w:tc>
+        <w:tc>
+          <w:tcPr>
+            <w:tcW w:w="2351" w:type="dxa"/>
+          </w:tcPr>
+          <w:p>
+            <w:r>
+              <w:t>Description</w:t>
+            </w:r>
+          </w:p>
+        </w:tc>
+        <w:tc>
+          <w:tcPr>
+            <w:tcW w:w="2350" w:type="dxa"/>
+          </w:tcPr>
+          <w:p>
+            <w:r>
+              <w:t>Single Valued</w:t>
+            </w:r>
+          </w:p>
+        </w:tc>
+        <w:tc>
+          <w:tcPr>
+            <w:tcW w:w="2225" w:type="dxa"/>
+          </w:tcPr>
+          <w:p/>
+        </w:tc>
+      </w:tr>
+      <w:tr>
+        <w:tc>
+          <w:tcPr>
+            <w:tcW w:w="2090" w:type="dxa"/>
+          </w:tcPr>
+          <w:p>
+            <w:r>
+              <w:t>4</w:t>
+            </w:r>
+          </w:p>
+        </w:tc>
+        <w:tc>
+          <w:tcPr>
+            <w:tcW w:w="2351" w:type="dxa"/>
+          </w:tcPr>
+          <w:p>
+            <w:r>
+              <w:t>Task Status</w:t>
+            </w:r>
+          </w:p>
+        </w:tc>
+        <w:tc>
+          <w:tcPr>
+            <w:tcW w:w="2350" w:type="dxa"/>
+          </w:tcPr>
+          <w:p>
+            <w:r>
+              <w:t xml:space="preserve">Single </w:t>
+            </w:r>
+            <w:r>
+              <w:t>Valued</w:t>
+            </w:r>
+          </w:p>
+        </w:tc>
+        <w:tc>
+          <w:tcPr>
+            <w:tcW w:w="2225" w:type="dxa"/>
+          </w:tcPr>
+          <w:p>
+            <w:r>
+              <w:t>OPEN, INPROGRESS, RESOLVED, CLOSED</w:t>
+            </w:r>
+          </w:p>
+        </w:tc>
+      </w:tr>
+      <w:tr>
+        <w:tc>
+          <w:tcPr>
+            <w:tcW w:w="2090" w:type="dxa"/>
+          </w:tcPr>
+          <w:p>
+            <w:r>
+              <w:t>5</w:t>
+            </w:r>
+          </w:p>
+        </w:tc>
+        <w:tc>
+          <w:tcPr>
+            <w:tcW w:w="2351" w:type="dxa"/>
+          </w:tcPr>
+          <w:p>
+            <w:proofErr w:type="spellStart"/>
+            <w:r>
+              <w:t>Assigndto</w:t>
+            </w:r>
+            <w:proofErr w:type="spellEnd"/>
+          </w:p>
+        </w:tc>
+        <w:tc>
+          <w:tcPr>
+            <w:tcW w:w="2350" w:type="dxa"/>
+          </w:tcPr>
+          <w:p>
+            <w:proofErr w:type="spellStart"/>
+            <w:r>
+              <w:t>SingleValued</w:t>
+            </w:r>
+            <w:proofErr w:type="spellEnd"/>
+          </w:p>
+        </w:tc>
+        <w:tc>
+          <w:tcPr>
+            <w:tcW w:w="2225" w:type="dxa"/>
+          </w:tcPr>
+          <w:p/>
+        </w:tc>
+      </w:tr>
+      <w:tr>
+        <w:tc>
+          <w:tcPr>
+            <w:tcW w:w="2090" w:type="dxa"/>
+          </w:tcPr>
+          <w:p>
+            <w:r>
+              <w:t>6</w:t>
+            </w:r>
+          </w:p>
+        </w:tc>
+        <w:tc>
+          <w:tcPr>
+            <w:tcW w:w="2351" w:type="dxa"/>
+          </w:tcPr>
+          <w:p>
+            <w:r>
+              <w:t>Task Type</w:t>
+            </w:r>
+          </w:p>
+        </w:tc>
+        <w:tc>
+          <w:tcPr>
+            <w:tcW w:w="2350" w:type="dxa"/>
+          </w:tcPr>
+          <w:p>
+            <w:r>
+              <w:t>Single Valued</w:t>
+            </w:r>
+          </w:p>
+        </w:tc>
+        <w:tc>
+          <w:tcPr>
+            <w:tcW w:w="2225" w:type="dxa"/>
+          </w:tcPr>
+          <w:p>
+            <w:r>
+              <w:t>Bug/Feature</w:t>
+            </w:r>
+          </w:p>
+        </w:tc>
+      </w:tr>
+      <w:tr>
+        <w:tc>
+          <w:tcPr>
+            <w:tcW w:w="2090" w:type="dxa"/>
+          </w:tcPr>
+          <w:p>
+            <w:r>
+              <w:t>7</w:t>
+            </w:r>
+          </w:p>
+        </w:tc>
+        <w:tc>
+          <w:tcPr>
+            <w:tcW w:w="2351" w:type="dxa"/>
+          </w:tcPr>
+          <w:p>
+            <w:r>
+              <w:t>Start date</w:t>
+            </w:r>
+          </w:p>
+        </w:tc>
+        <w:tc>
+          <w:tcPr>
+            <w:tcW w:w="2350" w:type="dxa"/>
+          </w:tcPr>
+          <w:p>
+            <w:r>
+              <w:t>Single Valued</w:t>
+            </w:r>
+          </w:p>
+        </w:tc>
+        <w:tc>
+          <w:tcPr>
+            <w:tcW w:w="2225" w:type="dxa"/>
+          </w:tcPr>
+          <w:p/>
+        </w:tc>
+      </w:tr>
+      <w:tr>
+        <w:tc>
+          <w:tcPr>
+            <w:tcW w:w="2090" w:type="dxa"/>
+          </w:tcPr>
+          <w:p>
+            <w:r>
+              <w:t>8</w:t>
+            </w:r>
+          </w:p>
+        </w:tc>
+        <w:tc>
+          <w:tcPr>
+            <w:tcW w:w="2351" w:type="dxa"/>
+          </w:tcPr>
+          <w:p>
+            <w:r>
+              <w:t>End Date</w:t>
+            </w:r>
+          </w:p>
+        </w:tc>
+        <w:tc>
+          <w:tcPr>
+            <w:tcW w:w="2350" w:type="dxa"/>
+          </w:tcPr>
+          <w:p>
+            <w:r>
+              <w:t>Single Valued</w:t>
+            </w:r>
+          </w:p>
+        </w:tc>
+        <w:tc>
+          <w:tcPr>
+            <w:tcW w:w="2225" w:type="dxa"/>
+          </w:tcPr>
+          <w:p/>
+        </w:tc>
+      </w:tr>
+    </w:tbl>
+    <w:p/>
+    <w:p>
+      <w:r>
+        <w:t>4. Comment</w:t>
+      </w:r>
+    </w:p>
+    <w:tbl>
+      <w:tblPr>
+        <w:tblStyle w:val="TableGrid"/>
+        <w:tblW w:w="0" w:type="auto"/>
+        <w:tblLook w:val="04A0" w:firstRow="1" w:lastRow="0" w:firstColumn="1" w:lastColumn="0" w:noHBand="0" w:noVBand="1"/>
+      </w:tblPr>
+      <w:tblGrid>
+        <w:gridCol w:w="2090"/>
+        <w:gridCol w:w="2351"/>
+        <w:gridCol w:w="2350"/>
+        <w:gridCol w:w="2225"/>
+      </w:tblGrid>
+      <w:tr>
+        <w:tc>
+          <w:tcPr>
+            <w:tcW w:w="2090" w:type="dxa"/>
+          </w:tcPr>
+          <w:p>
+            <w:proofErr w:type="spellStart"/>
+            <w:proofErr w:type="gramStart"/>
+            <w:r>
+              <w:t>S.No</w:t>
+            </w:r>
+            <w:proofErr w:type="spellEnd"/>
+            <w:proofErr w:type="gramEnd"/>
+          </w:p>
+        </w:tc>
+        <w:tc>
+          <w:tcPr>
+            <w:tcW w:w="2351" w:type="dxa"/>
+          </w:tcPr>
+          <w:p>
+            <w:r>
+              <w:t>Attribute Name</w:t>
+            </w:r>
+          </w:p>
+        </w:tc>
+        <w:tc>
+          <w:tcPr>
+            <w:tcW w:w="2350" w:type="dxa"/>
+          </w:tcPr>
+          <w:p>
+            <w:r>
+              <w:t>Category</w:t>
+            </w:r>
+          </w:p>
+        </w:tc>
+        <w:tc>
+          <w:tcPr>
+            <w:tcW w:w="2225" w:type="dxa"/>
+          </w:tcPr>
+          <w:p>
+            <w:r>
+              <w:t>Test Data / Info</w:t>
+            </w:r>
+          </w:p>
+        </w:tc>
+      </w:tr>
+      <w:tr>
+        <w:tc>
+          <w:tcPr>
+            <w:tcW w:w="2090" w:type="dxa"/>
+          </w:tcPr>
+          <w:p>
+            <w:r>
+              <w:t>1</w:t>
+            </w:r>
+          </w:p>
+        </w:tc>
+        <w:tc>
+          <w:tcPr>
+            <w:tcW w:w="2351" w:type="dxa"/>
+          </w:tcPr>
+          <w:p>
+            <w:r>
+              <w:t>Comment Id</w:t>
+            </w:r>
+          </w:p>
+        </w:tc>
+        <w:tc>
+          <w:tcPr>
+            <w:tcW w:w="2350" w:type="dxa"/>
+          </w:tcPr>
+          <w:p>
+            <w:r>
+              <w:t>Single Valued</w:t>
+            </w:r>
+          </w:p>
+        </w:tc>
+        <w:tc>
+          <w:tcPr>
+            <w:tcW w:w="2225" w:type="dxa"/>
+          </w:tcPr>
+          <w:p/>
+        </w:tc>
+      </w:tr>
+      <w:tr>
+        <w:tc>
+          <w:tcPr>
+            <w:tcW w:w="2090" w:type="dxa"/>
+          </w:tcPr>
+          <w:p>
+            <w:r>
+              <w:t>2</w:t>
+            </w:r>
+          </w:p>
+        </w:tc>
+        <w:tc>
+          <w:tcPr>
+            <w:tcW w:w="2351" w:type="dxa"/>
+          </w:tcPr>
+          <w:p>
+            <w:r>
+              <w:t>Title</w:t>
+            </w:r>
+          </w:p>
+        </w:tc>
+        <w:tc>
+          <w:tcPr>
+            <w:tcW w:w="2350" w:type="dxa"/>
+          </w:tcPr>
+          <w:p>
+            <w:r>
+              <w:t>Single Valued</w:t>
+            </w:r>
+          </w:p>
+        </w:tc>
+        <w:tc>
+          <w:tcPr>
+            <w:tcW w:w="2225" w:type="dxa"/>
+          </w:tcPr>
+          <w:p/>
+        </w:tc>
+      </w:tr>
+      <w:tr>
+        <w:tc>
+          <w:tcPr>
+            <w:tcW w:w="2090" w:type="dxa"/>
+          </w:tcPr>
+          <w:p>
+            <w:r>
+              <w:t>3</w:t>
+            </w:r>
+          </w:p>
+        </w:tc>
+        <w:tc>
+          <w:tcPr>
+            <w:tcW w:w="2351" w:type="dxa"/>
+          </w:tcPr>
+          <w:p>
+            <w:r>
+              <w:t>Description</w:t>
+            </w:r>
+          </w:p>
+        </w:tc>
+        <w:tc>
+          <w:tcPr>
+            <w:tcW w:w="2350" w:type="dxa"/>
+          </w:tcPr>
+          <w:p>
+            <w:r>
+              <w:t>Single Valued</w:t>
+            </w:r>
+          </w:p>
+        </w:tc>
+        <w:tc>
+          <w:tcPr>
+            <w:tcW w:w="2225" w:type="dxa"/>
+          </w:tcPr>
+          <w:p/>
+        </w:tc>
+      </w:tr>
+      <w:tr>
+        <w:tc>
+          <w:tcPr>
+            <w:tcW w:w="2090" w:type="dxa"/>
+          </w:tcPr>
+          <w:p>
+            <w:r>
+              <w:t>4</w:t>
+            </w:r>
+          </w:p>
+        </w:tc>
+        <w:tc>
+          <w:tcPr>
+            <w:tcW w:w="2351" w:type="dxa"/>
+          </w:tcPr>
+          <w:p>
+            <w:proofErr w:type="spellStart"/>
+            <w:r>
+              <w:t>CommentDate</w:t>
+            </w:r>
+            <w:proofErr w:type="spellEnd"/>
+          </w:p>
+        </w:tc>
+        <w:tc>
+          <w:tcPr>
+            <w:tcW w:w="2350" w:type="dxa"/>
+          </w:tcPr>
+          <w:p>
+            <w:r>
+              <w:t>Single Valued</w:t>
+            </w:r>
+          </w:p>
+        </w:tc>
+        <w:tc>
+          <w:tcPr>
+            <w:tcW w:w="2225" w:type="dxa"/>
+          </w:tcPr>
+          <w:p/>
+        </w:tc>
+      </w:tr>
+      <w:tr>
+        <w:tc>
+          <w:tcPr>
+            <w:tcW w:w="2090" w:type="dxa"/>
+          </w:tcPr>
+          <w:p>
+            <w:r>
+              <w:t>5</w:t>
+            </w:r>
+          </w:p>
+        </w:tc>
+        <w:tc>
+          <w:tcPr>
+            <w:tcW w:w="2351" w:type="dxa"/>
+          </w:tcPr>
+          <w:p>
+            <w:proofErr w:type="spellStart"/>
+            <w:r>
+              <w:t>CommentBy</w:t>
+            </w:r>
+            <w:proofErr w:type="spellEnd"/>
+          </w:p>
+        </w:tc>
+        <w:tc>
+          <w:tcPr>
+            <w:tcW w:w="2350" w:type="dxa"/>
+          </w:tcPr>
+          <w:p>
+            <w:r>
+              <w:t>Single Valued</w:t>
+            </w:r>
+          </w:p>
+        </w:tc>
+        <w:tc>
+          <w:tcPr>
+            <w:tcW w:w="2225" w:type="dxa"/>
+          </w:tcPr>
+          <w:p/>
+        </w:tc>
+      </w:tr>
+      <w:tr>
+        <w:tc>
+          <w:tcPr>
+            <w:tcW w:w="2090" w:type="dxa"/>
+          </w:tcPr>
+          <w:p>
+            <w:r>
+              <w:t>6</w:t>
+            </w:r>
+          </w:p>
+        </w:tc>
+        <w:tc>
+          <w:tcPr>
+            <w:tcW w:w="2351" w:type="dxa"/>
+          </w:tcPr>
+          <w:p>
+            <w:proofErr w:type="spellStart"/>
+            <w:r>
+              <w:t>ParentTaskId</w:t>
+            </w:r>
+            <w:proofErr w:type="spellEnd"/>
+          </w:p>
+        </w:tc>
+        <w:tc>
+          <w:tcPr>
+            <w:tcW w:w="2350" w:type="dxa"/>
+          </w:tcPr>
+          <w:p>
+            <w:r>
+              <w:t>Single Valued</w:t>
+            </w:r>
+          </w:p>
+        </w:tc>
+        <w:tc>
+          <w:tcPr>
+            <w:tcW w:w="2225" w:type="dxa"/>
+          </w:tcPr>
+          <w:p/>
+        </w:tc>
+      </w:tr>
+    </w:tbl>
+    <w:p/>
+    <w:p>
+      <w:r>
+        <w:br w:type="page"/>
+      </w:r>
+    </w:p>
+    <w:p>
+      <w:pPr>
+        <w:jc w:val="center"/>
+      </w:pPr>
+      <w:r>
+        <w:lastRenderedPageBreak/>
+        <w:t>Relations</w:t>
+      </w:r>
+    </w:p>
+    <w:p/>
+    <w:p>
+      <w:pPr>
+        <w:pStyle w:val="ListParagraph"/>
+        <w:numPr>
+          <w:ilvl w:val="0"/>
+          <w:numId w:val="2"/>
+        </w:numPr>
+      </w:pPr>
+      <w:r>
+        <w:t xml:space="preserve">User </w:t>
+      </w:r>
+      <w:r>
+        <w:sym w:font="Wingdings" w:char="F0E0"/>
+      </w:r>
+      <w:r>
+        <w:t xml:space="preserve"> </w:t>
+      </w:r>
+      <w:r>
+        <w:t>Role</w:t>
+      </w:r>
+      <w:r>
+        <w:tab/>
+      </w:r>
+      <w:r>
+        <w:tab/>
+        <w:t>:</w:t>
+      </w:r>
+      <w:r>
+        <w:tab/>
+        <w:t>1 to 1</w:t>
+      </w:r>
+    </w:p>
+    <w:p>
+      <w:pPr>
+        <w:pStyle w:val="ListParagraph"/>
+        <w:numPr>
+          <w:ilvl w:val="0"/>
+          <w:numId w:val="2"/>
+        </w:numPr>
+      </w:pPr>
+      <w:r>
+        <w:t xml:space="preserve">User </w:t>
+      </w:r>
+      <w:r>
+        <w:sym w:font="Wingdings" w:char="F0E0"/>
+      </w:r>
+      <w:r>
+        <w:t xml:space="preserve"> Project</w:t>
+      </w:r>
+      <w:r>
+        <w:tab/>
+      </w:r>
+      <w:r>
+        <w:tab/>
+        <w:t>:</w:t>
+      </w:r>
+      <w:r>
+        <w:tab/>
+        <w:t>M to N</w:t>
+      </w:r>
+    </w:p>
+    <w:p>
+      <w:pPr>
+        <w:pStyle w:val="ListParagraph"/>
+        <w:numPr>
+          <w:ilvl w:val="0"/>
+          <w:numId w:val="2"/>
+        </w:numPr>
+      </w:pPr>
+      <w:r>
+        <w:t xml:space="preserve">User </w:t>
+      </w:r>
+      <w:r>
+        <w:sym w:font="Wingdings" w:char="F0E0"/>
+      </w:r>
+      <w:r>
+        <w:t xml:space="preserve"> Task</w:t>
+      </w:r>
+      <w:r>
+        <w:tab/>
+      </w:r>
+      <w:r>
+        <w:tab/>
+        <w:t>:</w:t>
+      </w:r>
+      <w:r>
+        <w:tab/>
+        <w:t>1 to M</w:t>
+      </w:r>
+    </w:p>
+    <w:p>
+      <w:pPr>
+        <w:pStyle w:val="ListParagraph"/>
+        <w:numPr>
+          <w:ilvl w:val="0"/>
+          <w:numId w:val="2"/>
+        </w:numPr>
+      </w:pPr>
+      <w:r>
+        <w:t xml:space="preserve">Task </w:t>
+      </w:r>
+      <w:r>
+        <w:sym w:font="Wingdings" w:char="F0E0"/>
+      </w:r>
+      <w:r>
+        <w:t xml:space="preserve"> Comment</w:t>
+      </w:r>
+      <w:r>
+        <w:tab/>
+        <w:t>:</w:t>
+      </w:r>
+      <w:r>
+        <w:tab/>
+        <w:t>1 to M</w:t>
+      </w:r>
+    </w:p>
+    <w:p/>
+    <w:p>
+      <w:r>
+        <w:br w:type="page"/>
+      </w:r>
+    </w:p>
+    <w:p/>
+    <w:p>
+      <w:pPr>
+        <w:jc w:val="center"/>
+        <w:rPr>
+          <w:b/>
+          <w:bCs/>
+        </w:rPr>
+      </w:pPr>
+      <w:r>
+        <w:rPr>
+          <w:b/>
+          <w:bCs/>
+        </w:rPr>
+        <w:t>Tables</w:t>
+      </w:r>
+    </w:p>
+    <w:p/>
+    <w:p>
+      <w:pPr>
+        <w:pStyle w:val="ListParagraph"/>
+        <w:numPr>
+          <w:ilvl w:val="0"/>
+          <w:numId w:val="3"/>
+        </w:numPr>
+      </w:pPr>
+      <w:r>
+        <w:t>Roles</w:t>
+      </w:r>
+    </w:p>
+    <w:tbl>
+      <w:tblPr>
+        <w:tblStyle w:val="TableGrid"/>
+        <w:tblW w:w="0" w:type="auto"/>
+        <w:tblInd w:w="720" w:type="dxa"/>
+        <w:tblLook w:val="04A0" w:firstRow="1" w:lastRow="0" w:firstColumn="1" w:lastColumn="0" w:noHBand="0" w:noVBand="1"/>
+      </w:tblPr>
+      <w:tblGrid>
+        <w:gridCol w:w="2794"/>
+        <w:gridCol w:w="2812"/>
+        <w:gridCol w:w="2690"/>
+      </w:tblGrid>
+      <w:tr>
+        <w:tc>
+          <w:tcPr>
+            <w:tcW w:w="3005" w:type="dxa"/>
+          </w:tcPr>
+          <w:p>
+            <w:proofErr w:type="spellStart"/>
+            <w:r>
+              <w:t>RoleId</w:t>
+            </w:r>
+            <w:proofErr w:type="spellEnd"/>
+          </w:p>
+        </w:tc>
+        <w:tc>
+          <w:tcPr>
+            <w:tcW w:w="3005" w:type="dxa"/>
+          </w:tcPr>
+          <w:p>
+            <w:r>
+              <w:t>PK, NOT NULL</w:t>
+            </w:r>
+            <w:r>
+              <w:t>, AUTO INCREMENT</w:t>
+            </w:r>
+          </w:p>
+        </w:tc>
+        <w:tc>
+          <w:tcPr>
+            <w:tcW w:w="3006" w:type="dxa"/>
+          </w:tcPr>
+          <w:p/>
+        </w:tc>
+      </w:tr>
+      <w:tr>
+        <w:tc>
+          <w:tcPr>
+            <w:tcW w:w="3005" w:type="dxa"/>
+          </w:tcPr>
+          <w:p>
+            <w:proofErr w:type="spellStart"/>
+            <w:r>
+              <w:t>RoleName</w:t>
+            </w:r>
+            <w:proofErr w:type="spellEnd"/>
+          </w:p>
+        </w:tc>
+        <w:tc>
+          <w:tcPr>
+            <w:tcW w:w="3005" w:type="dxa"/>
+          </w:tcPr>
+          <w:p>
+            <w:r>
+              <w:t>NOT NULL, UNIQUE</w:t>
+            </w:r>
+            <w:r>
+              <w:t>, CHECK</w:t>
+            </w:r>
+          </w:p>
+        </w:tc>
+        <w:tc>
+          <w:tcPr>
+            <w:tcW w:w="3006" w:type="dxa"/>
+          </w:tcPr>
+          <w:p/>
+        </w:tc>
+      </w:tr>
+    </w:tbl>
+    <w:p>
+      <w:pPr>
+        <w:ind w:left="720"/>
+      </w:pPr>
+    </w:p>
+    <w:p>
+      <w:pPr>
+        <w:pStyle w:val="ListParagraph"/>
+        <w:numPr>
+          <w:ilvl w:val="0"/>
+          <w:numId w:val="3"/>
+        </w:numPr>
+      </w:pPr>
+      <w:proofErr w:type="spellStart"/>
+      <w:r>
+        <w:t>UserInfo</w:t>
+      </w:r>
+      <w:proofErr w:type="spellEnd"/>
+    </w:p>
+    <w:tbl>
+      <w:tblPr>
+        <w:tblStyle w:val="TableGrid"/>
+        <w:tblW w:w="0" w:type="auto"/>
+        <w:tblInd w:w="720" w:type="dxa"/>
+        <w:tblLook w:val="04A0" w:firstRow="1" w:lastRow="0" w:firstColumn="1" w:lastColumn="0" w:noHBand="0" w:noVBand="1"/>
+      </w:tblPr>
+      <w:tblGrid>
+        <w:gridCol w:w="2803"/>
+        <w:gridCol w:w="2789"/>
+        <w:gridCol w:w="2704"/>
+      </w:tblGrid>
+      <w:tr>
+        <w:tc>
+          <w:tcPr>
+            <w:tcW w:w="2803" w:type="dxa"/>
+          </w:tcPr>
+          <w:p>
+            <w:r>
+              <w:t>User Id</w:t>
+            </w:r>
+          </w:p>
+        </w:tc>
+        <w:tc>
+          <w:tcPr>
+            <w:tcW w:w="2789" w:type="dxa"/>
+          </w:tcPr>
+          <w:p>
+            <w:r>
+              <w:t xml:space="preserve">PK, NOT NULL, </w:t>
+            </w:r>
+            <w:r>
+              <w:t>AUTO INCREMENT</w:t>
+            </w:r>
+          </w:p>
+        </w:tc>
+        <w:tc>
+          <w:tcPr>
+            <w:tcW w:w="2704" w:type="dxa"/>
+          </w:tcPr>
+          <w:p/>
+        </w:tc>
+      </w:tr>
+      <w:tr>
+        <w:tc>
+          <w:tcPr>
+            <w:tcW w:w="2803" w:type="dxa"/>
+          </w:tcPr>
+          <w:p>
+            <w:r>
+              <w:t>User Name</w:t>
+            </w:r>
+          </w:p>
+        </w:tc>
+        <w:tc>
+          <w:tcPr>
+            <w:tcW w:w="2789" w:type="dxa"/>
+          </w:tcPr>
+          <w:p>
+            <w:r>
+              <w:t>NOT NULL</w:t>
+            </w:r>
+          </w:p>
+        </w:tc>
+        <w:tc>
+          <w:tcPr>
+            <w:tcW w:w="2704" w:type="dxa"/>
+          </w:tcPr>
+          <w:p/>
+        </w:tc>
+      </w:tr>
+      <w:tr>
+        <w:tc>
+          <w:tcPr>
+            <w:tcW w:w="2803" w:type="dxa"/>
+          </w:tcPr>
+          <w:p>
+            <w:r>
+              <w:t>Role</w:t>
+            </w:r>
+          </w:p>
+        </w:tc>
+        <w:tc>
+          <w:tcPr>
+            <w:tcW w:w="2789" w:type="dxa"/>
+          </w:tcPr>
+          <w:p>
+            <w:r>
+              <w:t>FK with Role table</w:t>
+            </w:r>
+          </w:p>
+        </w:tc>
+        <w:tc>
+          <w:tcPr>
+            <w:tcW w:w="2704" w:type="dxa"/>
+          </w:tcPr>
+          <w:p/>
+        </w:tc>
+      </w:tr>
+      <w:tr>
+        <w:tc>
+          <w:tcPr>
+            <w:tcW w:w="2803" w:type="dxa"/>
+          </w:tcPr>
+          <w:p>
+            <w:r>
+              <w:t>Email</w:t>
+            </w:r>
+          </w:p>
+        </w:tc>
+        <w:tc>
+          <w:tcPr>
+            <w:tcW w:w="2789" w:type="dxa"/>
+          </w:tcPr>
+          <w:p>
+            <w:r>
+              <w:t>NOT NULL, Unique</w:t>
+            </w:r>
+          </w:p>
+        </w:tc>
+        <w:tc>
+          <w:tcPr>
+            <w:tcW w:w="2704" w:type="dxa"/>
+          </w:tcPr>
+          <w:p/>
+        </w:tc>
+      </w:tr>
+      <w:tr>
+        <w:tc>
+          <w:tcPr>
+            <w:tcW w:w="2803" w:type="dxa"/>
+          </w:tcPr>
+          <w:p>
+            <w:r>
+              <w:t>Password</w:t>
+            </w:r>
+          </w:p>
+        </w:tc>
+        <w:tc>
+          <w:tcPr>
+            <w:tcW w:w="2789" w:type="dxa"/>
+          </w:tcPr>
+          <w:p>
+            <w:r>
+              <w:t>NOT NULL, MAX LENGTH 10</w:t>
+            </w:r>
+          </w:p>
+        </w:tc>
+        <w:tc>
+          <w:tcPr>
+            <w:tcW w:w="2704" w:type="dxa"/>
+          </w:tcPr>
+          <w:p/>
+        </w:tc>
+      </w:tr>
+      <w:tr>
+        <w:tc>
+          <w:tcPr>
+            <w:tcW w:w="2803" w:type="dxa"/>
+          </w:tcPr>
+          <w:p>
+            <w:r>
+              <w:t>Phone</w:t>
+            </w:r>
+          </w:p>
+        </w:tc>
+        <w:tc>
+          <w:tcPr>
+            <w:tcW w:w="2789" w:type="dxa"/>
+          </w:tcPr>
+          <w:p>
+            <w:r>
+              <w:t>NOT NULL</w:t>
+            </w:r>
+          </w:p>
+        </w:tc>
+        <w:tc>
+          <w:tcPr>
+            <w:tcW w:w="2704" w:type="dxa"/>
+          </w:tcPr>
+          <w:p/>
+        </w:tc>
+      </w:tr>
+    </w:tbl>
+    <w:p/>
+    <w:p>
+      <w:pPr>
+        <w:pStyle w:val="ListParagraph"/>
+        <w:numPr>
+          <w:ilvl w:val="0"/>
+          <w:numId w:val="3"/>
+        </w:numPr>
+      </w:pPr>
+      <w:r>
+        <w:t>Project</w:t>
+      </w:r>
+    </w:p>
+    <w:tbl>
+      <w:tblPr>
+        <w:tblStyle w:val="TableGrid"/>
+        <w:tblW w:w="0" w:type="auto"/>
+        <w:tblInd w:w="720" w:type="dxa"/>
+        <w:tblLook w:val="04A0" w:firstRow="1" w:lastRow="0" w:firstColumn="1" w:lastColumn="0" w:noHBand="0" w:noVBand="1"/>
+      </w:tblPr>
+      <w:tblGrid>
+        <w:gridCol w:w="2803"/>
+        <w:gridCol w:w="2789"/>
+        <w:gridCol w:w="2704"/>
+      </w:tblGrid>
+      <w:tr>
+        <w:tc>
+          <w:tcPr>
+            <w:tcW w:w="2803" w:type="dxa"/>
+          </w:tcPr>
+          <w:p>
+            <w:proofErr w:type="spellStart"/>
+            <w:r>
+              <w:t>ProjId</w:t>
+            </w:r>
+            <w:proofErr w:type="spellEnd"/>
+          </w:p>
+        </w:tc>
+        <w:tc>
+          <w:tcPr>
+            <w:tcW w:w="2789" w:type="dxa"/>
+          </w:tcPr>
+          <w:p>
+            <w:r>
+              <w:t>PK, NOT NULL, AUTO INCREMENT</w:t>
+            </w:r>
+          </w:p>
+        </w:tc>
+        <w:tc>
+          <w:tcPr>
+            <w:tcW w:w="2704" w:type="dxa"/>
+          </w:tcPr>
+          <w:p/>
+        </w:tc>
+      </w:tr>
+      <w:tr>
+        <w:tc>
+          <w:tcPr>
+            <w:tcW w:w="2803" w:type="dxa"/>
+          </w:tcPr>
+          <w:p>
+            <w:r>
+              <w:t>Title</w:t>
+            </w:r>
+          </w:p>
+        </w:tc>
+        <w:tc>
+          <w:tcPr>
+            <w:tcW w:w="2789" w:type="dxa"/>
+          </w:tcPr>
+          <w:p>
+            <w:r>
+              <w:t>NOT NULL</w:t>
+            </w:r>
+            <w:r>
+              <w:t>, UNIQUE</w:t>
+            </w:r>
+          </w:p>
+        </w:tc>
+        <w:tc>
+          <w:tcPr>
+            <w:tcW w:w="2704" w:type="dxa"/>
+          </w:tcPr>
+          <w:p/>
+        </w:tc>
+      </w:tr>
+      <w:tr>
+        <w:tc>
+          <w:tcPr>
+            <w:tcW w:w="2803" w:type="dxa"/>
+          </w:tcPr>
+          <w:p>
+            <w:r>
+              <w:t>Description</w:t>
+            </w:r>
+          </w:p>
+        </w:tc>
+        <w:tc>
+          <w:tcPr>
+            <w:tcW w:w="2789" w:type="dxa"/>
+          </w:tcPr>
+          <w:p>
+            <w:r>
+              <w:t>NULL</w:t>
+            </w:r>
+          </w:p>
+        </w:tc>
+        <w:tc>
+          <w:tcPr>
+            <w:tcW w:w="2704" w:type="dxa"/>
+          </w:tcPr>
+          <w:p/>
+        </w:tc>
+      </w:tr>
+      <w:tr>
+        <w:tc>
+          <w:tcPr>
+            <w:tcW w:w="2803" w:type="dxa"/>
+          </w:tcPr>
+          <w:p>
+            <w:r>
+              <w:t>Start Date</w:t>
+            </w:r>
+          </w:p>
+        </w:tc>
+        <w:tc>
+          <w:tcPr>
+            <w:tcW w:w="2789" w:type="dxa"/>
+          </w:tcPr>
+          <w:p>
+            <w:r>
+              <w:t>NOT NULL</w:t>
+            </w:r>
+          </w:p>
+        </w:tc>
+        <w:tc>
+          <w:tcPr>
+            <w:tcW w:w="2704" w:type="dxa"/>
+          </w:tcPr>
+          <w:p/>
+        </w:tc>
+      </w:tr>
+      <w:tr>
+        <w:tc>
+          <w:tcPr>
+            <w:tcW w:w="2803" w:type="dxa"/>
+          </w:tcPr>
+          <w:p>
+            <w:r>
+              <w:t>End Date</w:t>
+            </w:r>
+          </w:p>
+        </w:tc>
+        <w:tc>
+          <w:tcPr>
+            <w:tcW w:w="2789" w:type="dxa"/>
+          </w:tcPr>
+          <w:p>
+            <w:r>
+              <w:t>NULL</w:t>
+            </w:r>
+          </w:p>
+        </w:tc>
+        <w:tc>
+          <w:tcPr>
+            <w:tcW w:w="2704" w:type="dxa"/>
+          </w:tcPr>
+          <w:p/>
+        </w:tc>
+      </w:tr>
+    </w:tbl>
+    <w:p/>
+    <w:p>
+      <w:pPr>
+        <w:pStyle w:val="ListParagraph"/>
+        <w:numPr>
+          <w:ilvl w:val="0"/>
+          <w:numId w:val="3"/>
+        </w:numPr>
+      </w:pPr>
+      <w:proofErr w:type="spellStart"/>
+      <w:r>
+        <w:t>ProjectMember</w:t>
+      </w:r>
+      <w:proofErr w:type="spellEnd"/>
+      <w:r>
+        <w:t xml:space="preserve"> [Bridge Table]</w:t>
+      </w:r>
+    </w:p>
+    <w:tbl>
+      <w:tblPr>
+        <w:tblStyle w:val="TableGrid"/>
+        <w:tblW w:w="0" w:type="auto"/>
+        <w:tblInd w:w="720" w:type="dxa"/>
+        <w:tblLook w:val="04A0" w:firstRow="1" w:lastRow="0" w:firstColumn="1" w:lastColumn="0" w:noHBand="0" w:noVBand="1"/>
+      </w:tblPr>
+      <w:tblGrid>
+        <w:gridCol w:w="2803"/>
+        <w:gridCol w:w="2789"/>
+        <w:gridCol w:w="2704"/>
+      </w:tblGrid>
+      <w:tr>
+        <w:tc>
+          <w:tcPr>
+            <w:tcW w:w="2803" w:type="dxa"/>
+          </w:tcPr>
+          <w:p>
+            <w:proofErr w:type="spellStart"/>
+            <w:r>
+              <w:t>MemberId</w:t>
+            </w:r>
+            <w:proofErr w:type="spellEnd"/>
+          </w:p>
+        </w:tc>
+        <w:tc>
+          <w:tcPr>
+            <w:tcW w:w="2789" w:type="dxa"/>
+          </w:tcPr>
+          <w:p>
+            <w:r>
+              <w:t>PK, NOT NULL, AUTO INCREMENT</w:t>
+            </w:r>
+          </w:p>
+        </w:tc>
+        <w:tc>
+          <w:tcPr>
+            <w:tcW w:w="2704" w:type="dxa"/>
+          </w:tcPr>
+          <w:p>
+            <w:r>
+              <w:t>1 2</w:t>
+            </w:r>
+          </w:p>
+        </w:tc>
+      </w:tr>
+      <w:tr>
+        <w:tc>
+          <w:tcPr>
+            <w:tcW w:w="2803" w:type="dxa"/>
+          </w:tcPr>
+          <w:p>
+            <w:proofErr w:type="spellStart"/>
+            <w:r>
+              <w:t>UserId</w:t>
+            </w:r>
+            <w:proofErr w:type="spellEnd"/>
+          </w:p>
+        </w:tc>
+        <w:tc>
+          <w:tcPr>
+            <w:tcW w:w="2789" w:type="dxa"/>
+          </w:tcPr>
+          <w:p>
+            <w:r>
+              <w:t>NOT NULL</w:t>
+            </w:r>
+            <w:r>
+              <w:t>, FK with User</w:t>
+            </w:r>
+          </w:p>
+        </w:tc>
+        <w:tc>
+          <w:tcPr>
+            <w:tcW w:w="2704" w:type="dxa"/>
+            <w:vMerge w:val="restart"/>
+          </w:tcPr>
+          <w:p>
+            <w:r>
+              <w:t>Combination is UNIQUE</w:t>
+            </w:r>
+          </w:p>
+        </w:tc>
+      </w:tr>
+      <w:tr>
+        <w:tc>
+          <w:tcPr>
+            <w:tcW w:w="2803" w:type="dxa"/>
+          </w:tcPr>
+          <w:p>
+            <w:proofErr w:type="spellStart"/>
+            <w:r>
+              <w:t>ProjId</w:t>
+            </w:r>
+            <w:proofErr w:type="spellEnd"/>
+          </w:p>
+        </w:tc>
+        <w:tc>
+          <w:tcPr>
+            <w:tcW w:w="2789" w:type="dxa"/>
+          </w:tcPr>
+          <w:p>
+            <w:r>
+              <w:t>NOT NULL FK with Project</w:t>
+            </w:r>
+          </w:p>
+        </w:tc>
+        <w:tc>
+          <w:tcPr>
+            <w:tcW w:w="2704" w:type="dxa"/>
+            <w:vMerge/>
+          </w:tcPr>
+          <w:p/>
+        </w:tc>
+      </w:tr>
+    </w:tbl>
+    <w:p>
+      <w:pPr>
+        <w:pStyle w:val="ListParagraph"/>
+      </w:pPr>
+    </w:p>
+    <w:p>
+      <w:pPr>
+        <w:pStyle w:val="ListParagraph"/>
+        <w:rPr>
+          <w:i/>
+          <w:iCs/>
+        </w:rPr>
+      </w:pPr>
+    </w:p>
+    <w:p>
+      <w:pPr>
+        <w:pStyle w:val="ListParagraph"/>
+        <w:rPr>
+          <w:i/>
+          <w:iCs/>
+        </w:rPr>
+      </w:pPr>
+    </w:p>
+    <w:p>
+      <w:pPr>
+        <w:pStyle w:val="ListParagraph"/>
+        <w:rPr>
+          <w:i/>
+          <w:iCs/>
+        </w:rPr>
+      </w:pPr>
+      <w:proofErr w:type="spellStart"/>
+      <w:r>
+        <w:rPr>
+          <w:i/>
+          <w:iCs/>
+        </w:rPr>
+        <w:t>TaskTypeMaster</w:t>
+      </w:r>
+      <w:proofErr w:type="spellEnd"/>
+      <w:r>
+        <w:rPr>
+          <w:i/>
+          <w:iCs/>
+        </w:rPr>
+        <w:t>:</w:t>
+      </w:r>
+    </w:p>
+    <w:tbl>
+      <w:tblPr>
+        <w:tblStyle w:val="TableGrid"/>
+        <w:tblW w:w="0" w:type="auto"/>
+        <w:tblInd w:w="720" w:type="dxa"/>
+        <w:tblLook w:val="04A0" w:firstRow="1" w:lastRow="0" w:firstColumn="1" w:lastColumn="0" w:noHBand="0" w:noVBand="1"/>
+      </w:tblPr>
+      <w:tblGrid>
+        <w:gridCol w:w="2803"/>
+        <w:gridCol w:w="2789"/>
+        <w:gridCol w:w="2704"/>
+      </w:tblGrid>
+      <w:tr>
+        <w:tc>
+          <w:tcPr>
+            <w:tcW w:w="2803" w:type="dxa"/>
+          </w:tcPr>
+          <w:p>
+            <w:proofErr w:type="spellStart"/>
+            <w:r>
+              <w:t>Tas</w:t>
+            </w:r>
+            <w:r>
+              <w:t>kTypeId</w:t>
+            </w:r>
+            <w:proofErr w:type="spellEnd"/>
+          </w:p>
+        </w:tc>
+        <w:tc>
+          <w:tcPr>
+            <w:tcW w:w="2789" w:type="dxa"/>
+          </w:tcPr>
+          <w:p>
+            <w:r>
+              <w:t>PK, NOT NULL, AUTO INCREMENT</w:t>
+            </w:r>
+          </w:p>
+        </w:tc>
+        <w:tc>
+          <w:tcPr>
+            <w:tcW w:w="2704" w:type="dxa"/>
+          </w:tcPr>
+          <w:p/>
+        </w:tc>
+      </w:tr>
+      <w:tr>
+        <w:tc>
+          <w:tcPr>
+            <w:tcW w:w="2803" w:type="dxa"/>
+          </w:tcPr>
+          <w:p>
+            <w:proofErr w:type="spellStart"/>
+            <w:r>
+              <w:t>TaskTypeName</w:t>
+            </w:r>
+            <w:proofErr w:type="spellEnd"/>
+          </w:p>
+        </w:tc>
+        <w:tc>
+          <w:tcPr>
+            <w:tcW w:w="2789" w:type="dxa"/>
+          </w:tcPr>
+          <w:p>
+            <w:r>
+              <w:t>NOT NULL</w:t>
+            </w:r>
+          </w:p>
+        </w:tc>
+        <w:tc>
+          <w:tcPr>
+            <w:tcW w:w="2704" w:type="dxa"/>
+          </w:tcPr>
+          <w:p>
+            <w:r>
+              <w:t>OPEN, INPROGRESS, RESOLVED, CLOSED</w:t>
+            </w:r>
+          </w:p>
+        </w:tc>
+      </w:tr>
+    </w:tbl>
+    <w:p>
+      <w:pPr>
+        <w:pStyle w:val="ListParagraph"/>
+        <w:rPr>
+          <w:i/>
+          <w:iCs/>
+        </w:rPr>
+      </w:pPr>
+    </w:p>
+    <w:p>
+      <w:pPr>
+        <w:pStyle w:val="ListParagraph"/>
+        <w:rPr>
+          <w:i/>
+          <w:iCs/>
+        </w:rPr>
+      </w:pPr>
+    </w:p>
+    <w:p>
+      <w:pPr>
+        <w:pStyle w:val="ListParagraph"/>
+        <w:rPr>
+          <w:i/>
+          <w:iCs/>
+        </w:rPr>
+      </w:pPr>
+    </w:p>
+    <w:p>
+      <w:pPr>
+        <w:pStyle w:val="ListParagraph"/>
+        <w:rPr>
+          <w:i/>
+          <w:iCs/>
+        </w:rPr>
+      </w:pPr>
+    </w:p>
+    <w:p>
+      <w:pPr>
+        <w:pStyle w:val="ListParagraph"/>
+      </w:pPr>
+      <w:r>
+        <w:t>Task:</w:t>
+      </w:r>
+    </w:p>
+    <w:tbl>
+      <w:tblPr>
+        <w:tblStyle w:val="TableGrid"/>
+        <w:tblW w:w="0" w:type="auto"/>
+        <w:tblInd w:w="720" w:type="dxa"/>
+        <w:tblLook w:val="04A0" w:firstRow="1" w:lastRow="0" w:firstColumn="1" w:lastColumn="0" w:noHBand="0" w:noVBand="1"/>
+      </w:tblPr>
+      <w:tblGrid>
+        <w:gridCol w:w="2803"/>
+        <w:gridCol w:w="2789"/>
+        <w:gridCol w:w="2704"/>
+      </w:tblGrid>
+      <w:tr>
+        <w:tc>
+          <w:tcPr>
+            <w:tcW w:w="2803" w:type="dxa"/>
+          </w:tcPr>
+          <w:p>
+            <w:proofErr w:type="spellStart"/>
+            <w:r>
+              <w:lastRenderedPageBreak/>
+              <w:t>TaskId</w:t>
+            </w:r>
+            <w:proofErr w:type="spellEnd"/>
+          </w:p>
+        </w:tc>
+        <w:tc>
+          <w:tcPr>
+            <w:tcW w:w="2789" w:type="dxa"/>
+          </w:tcPr>
+          <w:p>
+            <w:r>
+              <w:t>PK, NOT NULL, AUTO INCREMENT</w:t>
+            </w:r>
+          </w:p>
+        </w:tc>
+        <w:tc>
+          <w:tcPr>
+            <w:tcW w:w="2704" w:type="dxa"/>
+          </w:tcPr>
+          <w:p/>
+        </w:tc>
+      </w:tr>
+      <w:tr>
+        <w:tc>
+          <w:tcPr>
+            <w:tcW w:w="2803" w:type="dxa"/>
+          </w:tcPr>
+          <w:p>
+            <w:r>
+              <w:t>Task Title</w:t>
+            </w:r>
+          </w:p>
+        </w:tc>
+        <w:tc>
+          <w:tcPr>
+            <w:tcW w:w="2789" w:type="dxa"/>
+          </w:tcPr>
+          <w:p>
+            <w:r>
+              <w:t>NOT NULL, FK with User</w:t>
+            </w:r>
+          </w:p>
+        </w:tc>
+        <w:tc>
+          <w:tcPr>
+            <w:tcW w:w="2704" w:type="dxa"/>
+            <w:vMerge w:val="restart"/>
+          </w:tcPr>
+          <w:p/>
+        </w:tc>
+      </w:tr>
+      <w:tr>
+        <w:tc>
+          <w:tcPr>
+            <w:tcW w:w="2803" w:type="dxa"/>
+          </w:tcPr>
+          <w:p>
+            <w:r>
+              <w:t>Description</w:t>
+            </w:r>
+          </w:p>
+        </w:tc>
+        <w:tc>
+          <w:tcPr>
+            <w:tcW w:w="2789" w:type="dxa"/>
+          </w:tcPr>
+          <w:p>
+            <w:r>
+              <w:t>NULL</w:t>
+            </w:r>
+          </w:p>
+        </w:tc>
+        <w:tc>
+          <w:tcPr>
+            <w:tcW w:w="2704" w:type="dxa"/>
+            <w:vMerge/>
+          </w:tcPr>
+          <w:p/>
+        </w:tc>
+      </w:tr>
+      <w:tr>
+        <w:tc>
+          <w:tcPr>
+            <w:tcW w:w="2803" w:type="dxa"/>
+          </w:tcPr>
+          <w:p>
+            <w:r>
+              <w:t>Assigned To</w:t>
+            </w:r>
+          </w:p>
+        </w:tc>
+        <w:tc>
+          <w:tcPr>
+            <w:tcW w:w="2789" w:type="dxa"/>
+          </w:tcPr>
+          <w:p>
+            <w:r>
+              <w:t xml:space="preserve">NOT NULL, FK with </w:t>
+            </w:r>
+            <w:proofErr w:type="spellStart"/>
+            <w:r>
+              <w:t>ProjectMember</w:t>
+            </w:r>
+            <w:proofErr w:type="spellEnd"/>
+          </w:p>
+        </w:tc>
+        <w:tc>
+          <w:tcPr>
+            <w:tcW w:w="2704" w:type="dxa"/>
+          </w:tcPr>
+          <w:p/>
+        </w:tc>
+      </w:tr>
+      <w:tr>
+        <w:tc>
+          <w:tcPr>
+            <w:tcW w:w="2803" w:type="dxa"/>
+          </w:tcPr>
+          <w:p>
+            <w:r>
+              <w:t>Task Type</w:t>
+            </w:r>
+          </w:p>
+        </w:tc>
+        <w:tc>
+          <w:tcPr>
+            <w:tcW w:w="2789" w:type="dxa"/>
+          </w:tcPr>
+          <w:p>
+            <w:r>
+              <w:t>NOT NULL</w:t>
+            </w:r>
+          </w:p>
+        </w:tc>
+        <w:tc>
+          <w:tcPr>
+            <w:tcW w:w="2704" w:type="dxa"/>
+          </w:tcPr>
+          <w:p/>
+        </w:tc>
+      </w:tr>
+      <w:tr>
+        <w:tc>
+          <w:tcPr>
+            <w:tcW w:w="2803" w:type="dxa"/>
+          </w:tcPr>
+          <w:p>
+            <w:r>
+              <w:t>StartDate</w:t>
+            </w:r>
+          </w:p>
+        </w:tc>
+        <w:tc>
+          <w:tcPr>
+            <w:tcW w:w="2789" w:type="dxa"/>
+          </w:tcPr>
+          <w:p>
+            <w:r>
+              <w:t>NULL</w:t>
+            </w:r>
+          </w:p>
+        </w:tc>
+        <w:tc>
+          <w:tcPr>
+            <w:tcW w:w="2704" w:type="dxa"/>
+          </w:tcPr>
+          <w:p/>
+        </w:tc>
+      </w:tr>
+      <w:tr>
+        <w:tc>
+          <w:tcPr>
+            <w:tcW w:w="2803" w:type="dxa"/>
+          </w:tcPr>
+          <w:p>
+            <w:r>
+              <w:t>End Date</w:t>
+            </w:r>
+          </w:p>
+        </w:tc>
+        <w:tc>
+          <w:tcPr>
+            <w:tcW w:w="2789" w:type="dxa"/>
+          </w:tcPr>
+          <w:p>
+            <w:r>
+              <w:t>NULL</w:t>
+            </w:r>
+          </w:p>
+        </w:tc>
+        <w:tc>
+          <w:tcPr>
+            <w:tcW w:w="2704" w:type="dxa"/>
+          </w:tcPr>
+          <w:p/>
+        </w:tc>
+      </w:tr>
+      <w:tr>
+        <w:tc>
+          <w:tcPr>
+            <w:tcW w:w="2803" w:type="dxa"/>
+          </w:tcPr>
+          <w:p>
+            <w:r>
+              <w:t>Task Status</w:t>
+            </w:r>
+          </w:p>
+        </w:tc>
+        <w:tc>
+          <w:tcPr>
+            <w:tcW w:w="2789" w:type="dxa"/>
+          </w:tcPr>
+          <w:p>
+            <w:r>
+              <w:t>NOT NULL</w:t>
+            </w:r>
+            <w:r>
+              <w:t xml:space="preserve"> FK with </w:t>
+            </w:r>
+            <w:proofErr w:type="spellStart"/>
+            <w:r>
+              <w:t>TaskTypeMaster</w:t>
+            </w:r>
+            <w:proofErr w:type="spellEnd"/>
+          </w:p>
+        </w:tc>
+        <w:tc>
+          <w:tcPr>
+            <w:tcW w:w="2704" w:type="dxa"/>
+          </w:tcPr>
+          <w:p/>
+        </w:tc>
+      </w:tr>
+    </w:tbl>
+    <w:p>
+      <w:pPr>
+        <w:pStyle w:val="ListParagraph"/>
+      </w:pPr>
+    </w:p>
+    <w:p>
+      <w:pPr>
+        <w:pStyle w:val="ListParagraph"/>
+      </w:pPr>
+    </w:p>
+    <w:p>
+      <w:pPr>
+        <w:pStyle w:val="ListParagraph"/>
+      </w:pPr>
+      <w:r>
+        <w:t>Comment:</w:t>
+      </w:r>
+    </w:p>
+    <w:tbl>
+      <w:tblPr>
+        <w:tblStyle w:val="TableGrid"/>
+        <w:tblW w:w="0" w:type="auto"/>
+        <w:tblInd w:w="835" w:type="dxa"/>
+        <w:tblLook w:val="04A0" w:firstRow="1" w:lastRow="0" w:firstColumn="1" w:lastColumn="0" w:noHBand="0" w:noVBand="1"/>
+      </w:tblPr>
+      <w:tblGrid>
+        <w:gridCol w:w="4405"/>
+        <w:gridCol w:w="3544"/>
+      </w:tblGrid>
+      <w:tr>
+        <w:tc>
+          <w:tcPr>
+            <w:tcW w:w="4405" w:type="dxa"/>
+          </w:tcPr>
+          <w:p>
+            <w:r>
+              <w:t>Comment Id</w:t>
+            </w:r>
+          </w:p>
+        </w:tc>
+        <w:tc>
+          <w:tcPr>
+            <w:tcW w:w="3544" w:type="dxa"/>
+          </w:tcPr>
+          <w:p>
+            <w:proofErr w:type="gramStart"/>
+            <w:r>
+              <w:t>PK ,</w:t>
+            </w:r>
+            <w:proofErr w:type="gramEnd"/>
+            <w:r>
+              <w:t xml:space="preserve"> NOT NULL, AUTO</w:t>
+            </w:r>
+          </w:p>
+        </w:tc>
+      </w:tr>
+      <w:tr>
+        <w:tc>
+          <w:tcPr>
+            <w:tcW w:w="4405" w:type="dxa"/>
+          </w:tcPr>
+          <w:p>
+            <w:r>
+              <w:t>Title</w:t>
+            </w:r>
+          </w:p>
+        </w:tc>
+        <w:tc>
+          <w:tcPr>
+            <w:tcW w:w="3544" w:type="dxa"/>
+          </w:tcPr>
+          <w:p>
+            <w:r>
+              <w:t>NOT NULL</w:t>
+            </w:r>
+          </w:p>
+        </w:tc>
+      </w:tr>
+      <w:tr>
+        <w:tc>
+          <w:tcPr>
+            <w:tcW w:w="4405" w:type="dxa"/>
+          </w:tcPr>
+          <w:p>
+            <w:proofErr w:type="spellStart"/>
+            <w:r>
+              <w:t>ParentTaskId</w:t>
+            </w:r>
+            <w:proofErr w:type="spellEnd"/>
+          </w:p>
+        </w:tc>
+        <w:tc>
+          <w:tcPr>
+            <w:tcW w:w="3544" w:type="dxa"/>
+          </w:tcPr>
+          <w:p>
+            <w:r>
+              <w:t>NOTNULL, FK with Task</w:t>
+            </w:r>
+          </w:p>
+        </w:tc>
+      </w:tr>
+      <w:tr>
+        <w:tc>
+          <w:tcPr>
+            <w:tcW w:w="4405" w:type="dxa"/>
+          </w:tcPr>
+          <w:p>
+            <w:proofErr w:type="spellStart"/>
+            <w:r>
+              <w:t>TaskDescription</w:t>
+            </w:r>
+            <w:proofErr w:type="spellEnd"/>
+          </w:p>
+        </w:tc>
+        <w:tc>
+          <w:tcPr>
+            <w:tcW w:w="3544" w:type="dxa"/>
+          </w:tcPr>
+          <w:p>
+            <w:r>
+              <w:t>NULL</w:t>
+            </w:r>
+          </w:p>
+        </w:tc>
+      </w:tr>
+      <w:tr>
+        <w:tc>
+          <w:tcPr>
+            <w:tcW w:w="4405" w:type="dxa"/>
+          </w:tcPr>
+          <w:p>
+            <w:proofErr w:type="spellStart"/>
+            <w:r>
+              <w:t>CommentBy</w:t>
+            </w:r>
+            <w:proofErr w:type="spellEnd"/>
+          </w:p>
+        </w:tc>
+        <w:tc>
+          <w:tcPr>
+            <w:tcW w:w="3544" w:type="dxa"/>
+          </w:tcPr>
+          <w:p>
+            <w:r>
+              <w:t xml:space="preserve">NOT NULL, FK with </w:t>
+            </w:r>
+            <w:proofErr w:type="spellStart"/>
+            <w:r>
+              <w:t>ProjectMember</w:t>
+            </w:r>
+            <w:proofErr w:type="spellEnd"/>
+          </w:p>
+        </w:tc>
+      </w:tr>
+      <w:tr>
+        <w:tc>
+          <w:tcPr>
+            <w:tcW w:w="4405" w:type="dxa"/>
+          </w:tcPr>
+          <w:p>
+            <w:proofErr w:type="spellStart"/>
+            <w:r>
+              <w:t>CommentDate</w:t>
+            </w:r>
+            <w:proofErr w:type="spellEnd"/>
+          </w:p>
+        </w:tc>
+        <w:tc>
+          <w:tcPr>
+            <w:tcW w:w="3544" w:type="dxa"/>
+          </w:tcPr>
+          <w:p>
+            <w:r>
+              <w:t>NOT NULL</w:t>
+            </w:r>
+          </w:p>
+        </w:tc>
+      </w:tr>
+    </w:tbl>
+    <w:p>
+      <w:pPr>
+        <w:pStyle w:val="ListParagraph"/>
+      </w:pPr>
+    </w:p>
     <w:sectPr>
       <w:pgSz w:w="11906" w:h="16838"/>
       <w:pgMar w:top="1440" w:right="1440" w:bottom="1440" w:left="1440" w:header="708" w:footer="708" w:gutter="0"/>
@@ -314,9 +3029,9 @@
 <file path=word/numbering.xml><?xml version="1.0" encoding="utf-8"?>
 <w:numbering xmlns:wpc="http://schemas.microsoft.com/office/word/2010/wordprocessingCanvas" xmlns:cx="http://schemas.microsoft.com/office/drawing/2014/chartex" xmlns:cx1="http://schemas.microsoft.com/office/drawing/2015/9/8/chartex" xmlns:cx2="http://schemas.microsoft.com/office/drawing/2015/10/21/chartex" xmlns:cx3="http://schemas.microsoft.com/office/drawing/2016/5/9/chartex" xmlns:cx4="http://schemas.microsoft.com/office/drawing/2016/5/10/chartex" xmlns:cx5="http://schemas.microsoft.com/office/drawing/2016/5/11/chartex" xmlns:cx6="http://schemas.microsoft.com/office/drawing/2016/5/12/chartex" xmlns:cx7="http://schemas.microsoft.com/office/drawing/2016/5/13/chartex" xmlns:cx8="http://schemas.microsoft.com/office/drawing/2016/5/14/chartex" xmlns:mc="http://schemas.openxmlformats.org/markup-compatibility/2006" xmlns:aink="http://schemas.microsoft.com/office/drawing/2016/ink" xmlns:am3d="http://schemas.microsoft.com/office/drawing/2017/model3d" xmlns:o="urn:schemas-microsoft-com:office:office" xmlns:oel="http://schemas.microsoft.com/office/2019/extlst" xmlns:r="http://schemas.openxmlformats.org/officeDocument/2006/relationships" xmlns:m="http://schemas.openxmlformats.org/officeDocument/2006/math" xmlns:v="urn:schemas-microsoft-com:vml" xmlns:wp14="http://schemas.microsoft.com/office/word/2010/wordprocessingDrawing" xmlns:wp="http://schemas.openxmlformats.org/drawingml/2006/wordprocessingDrawing" xmlns:w10="urn:schemas-microsoft-com:office:word" xmlns:w="http://schemas.openxmlformats.org/wordprocessingml/2006/main" xmlns:w14="http://schemas.microsoft.com/office/word/2010/wordml" xmlns:w15="http://schemas.microsoft.com/office/word/2012/wordml" xmlns:w16cex="http://schemas.microsoft.com/office/word/2018/wordml/cex" xmlns:w16cid="http://schemas.microsoft.com/office/word/2016/wordml/cid" xmlns:w16="http://schemas.microsoft.com/office/word/2018/wordml" xmlns:w16du="http://schemas.microsoft.com/office/word/2023/wordml/word16du" xmlns:w16sdtdh="http://schemas.microsoft.com/office/word/2020/wordml/sdtdatahash" xmlns:w16sdtfl="http://schemas.microsoft.com/office/word/2024/wordml/sdtformatlock" xmlns:w16se="http://schemas.microsoft.com/office/word/2015/wordml/symex" xmlns:wpg="http://schemas.microsoft.com/office/word/2010/wordprocessingGroup" xmlns:wpi="http://schemas.microsoft.com/office/word/2010/wordprocessingInk" xmlns:wne="http://schemas.microsoft.com/office/word/2006/wordml" xmlns:wps="http://schemas.microsoft.com/office/word/2010/wordprocessingShape" mc:Ignorable="w14 w15 w16se w16cid w16 w16cex w16sdtdh w16sdtfl w16du wp14">
   <w:abstractNum w:abstractNumId="0" w15:restartNumberingAfterBreak="0">
-    <w:nsid w:val="55C06952"/>
+    <w:nsid w:val="18E3642A"/>
     <w:multiLevelType w:val="hybridMultilevel"/>
-    <w:tmpl w:val="074A1C8E"/>
+    <w:tmpl w:val="7390F0E8"/>
     <w:lvl w:ilvl="0" w:tplc="4009000F">
       <w:start w:val="1"/>
       <w:numFmt w:val="decimal"/>
@@ -402,8 +3117,192 @@
       </w:pPr>
     </w:lvl>
   </w:abstractNum>
+  <w:abstractNum w:abstractNumId="1" w15:restartNumberingAfterBreak="0">
+    <w:nsid w:val="20F93450"/>
+    <w:multiLevelType w:val="hybridMultilevel"/>
+    <w:tmpl w:val="B27CB148"/>
+    <w:lvl w:ilvl="0" w:tplc="4009000F">
+      <w:start w:val="1"/>
+      <w:numFmt w:val="decimal"/>
+      <w:lvlText w:val="%1."/>
+      <w:lvlJc w:val="left"/>
+      <w:pPr>
+        <w:ind w:left="720" w:hanging="360"/>
+      </w:pPr>
+      <w:rPr>
+        <w:rFonts w:hint="default"/>
+      </w:rPr>
+    </w:lvl>
+    <w:lvl w:ilvl="1" w:tplc="40090019">
+      <w:start w:val="1"/>
+      <w:numFmt w:val="lowerLetter"/>
+      <w:lvlText w:val="%2."/>
+      <w:lvlJc w:val="left"/>
+      <w:pPr>
+        <w:ind w:left="1440" w:hanging="360"/>
+      </w:pPr>
+    </w:lvl>
+    <w:lvl w:ilvl="2" w:tplc="4009001B" w:tentative="1">
+      <w:start w:val="1"/>
+      <w:numFmt w:val="lowerRoman"/>
+      <w:lvlText w:val="%3."/>
+      <w:lvlJc w:val="right"/>
+      <w:pPr>
+        <w:ind w:left="2160" w:hanging="180"/>
+      </w:pPr>
+    </w:lvl>
+    <w:lvl w:ilvl="3" w:tplc="4009000F" w:tentative="1">
+      <w:start w:val="1"/>
+      <w:numFmt w:val="decimal"/>
+      <w:lvlText w:val="%4."/>
+      <w:lvlJc w:val="left"/>
+      <w:pPr>
+        <w:ind w:left="2880" w:hanging="360"/>
+      </w:pPr>
+    </w:lvl>
+    <w:lvl w:ilvl="4" w:tplc="40090019" w:tentative="1">
+      <w:start w:val="1"/>
+      <w:numFmt w:val="lowerLetter"/>
+      <w:lvlText w:val="%5."/>
+      <w:lvlJc w:val="left"/>
+      <w:pPr>
+        <w:ind w:left="3600" w:hanging="360"/>
+      </w:pPr>
+    </w:lvl>
+    <w:lvl w:ilvl="5" w:tplc="4009001B" w:tentative="1">
+      <w:start w:val="1"/>
+      <w:numFmt w:val="lowerRoman"/>
+      <w:lvlText w:val="%6."/>
+      <w:lvlJc w:val="right"/>
+      <w:pPr>
+        <w:ind w:left="4320" w:hanging="180"/>
+      </w:pPr>
+    </w:lvl>
+    <w:lvl w:ilvl="6" w:tplc="4009000F" w:tentative="1">
+      <w:start w:val="1"/>
+      <w:numFmt w:val="decimal"/>
+      <w:lvlText w:val="%7."/>
+      <w:lvlJc w:val="left"/>
+      <w:pPr>
+        <w:ind w:left="5040" w:hanging="360"/>
+      </w:pPr>
+    </w:lvl>
+    <w:lvl w:ilvl="7" w:tplc="40090019" w:tentative="1">
+      <w:start w:val="1"/>
+      <w:numFmt w:val="lowerLetter"/>
+      <w:lvlText w:val="%8."/>
+      <w:lvlJc w:val="left"/>
+      <w:pPr>
+        <w:ind w:left="5760" w:hanging="360"/>
+      </w:pPr>
+    </w:lvl>
+    <w:lvl w:ilvl="8" w:tplc="4009001B" w:tentative="1">
+      <w:start w:val="1"/>
+      <w:numFmt w:val="lowerRoman"/>
+      <w:lvlText w:val="%9."/>
+      <w:lvlJc w:val="right"/>
+      <w:pPr>
+        <w:ind w:left="6480" w:hanging="180"/>
+      </w:pPr>
+    </w:lvl>
+  </w:abstractNum>
+  <w:abstractNum w:abstractNumId="2" w15:restartNumberingAfterBreak="0">
+    <w:nsid w:val="55C06952"/>
+    <w:multiLevelType w:val="hybridMultilevel"/>
+    <w:tmpl w:val="074A1C8E"/>
+    <w:lvl w:ilvl="0" w:tplc="4009000F">
+      <w:start w:val="1"/>
+      <w:numFmt w:val="decimal"/>
+      <w:lvlText w:val="%1."/>
+      <w:lvlJc w:val="left"/>
+      <w:pPr>
+        <w:ind w:left="720" w:hanging="360"/>
+      </w:pPr>
+      <w:rPr>
+        <w:rFonts w:hint="default"/>
+      </w:rPr>
+    </w:lvl>
+    <w:lvl w:ilvl="1" w:tplc="40090019" w:tentative="1">
+      <w:start w:val="1"/>
+      <w:numFmt w:val="lowerLetter"/>
+      <w:lvlText w:val="%2."/>
+      <w:lvlJc w:val="left"/>
+      <w:pPr>
+        <w:ind w:left="1440" w:hanging="360"/>
+      </w:pPr>
+    </w:lvl>
+    <w:lvl w:ilvl="2" w:tplc="4009001B" w:tentative="1">
+      <w:start w:val="1"/>
+      <w:numFmt w:val="lowerRoman"/>
+      <w:lvlText w:val="%3."/>
+      <w:lvlJc w:val="right"/>
+      <w:pPr>
+        <w:ind w:left="2160" w:hanging="180"/>
+      </w:pPr>
+    </w:lvl>
+    <w:lvl w:ilvl="3" w:tplc="4009000F" w:tentative="1">
+      <w:start w:val="1"/>
+      <w:numFmt w:val="decimal"/>
+      <w:lvlText w:val="%4."/>
+      <w:lvlJc w:val="left"/>
+      <w:pPr>
+        <w:ind w:left="2880" w:hanging="360"/>
+      </w:pPr>
+    </w:lvl>
+    <w:lvl w:ilvl="4" w:tplc="40090019" w:tentative="1">
+      <w:start w:val="1"/>
+      <w:numFmt w:val="lowerLetter"/>
+      <w:lvlText w:val="%5."/>
+      <w:lvlJc w:val="left"/>
+      <w:pPr>
+        <w:ind w:left="3600" w:hanging="360"/>
+      </w:pPr>
+    </w:lvl>
+    <w:lvl w:ilvl="5" w:tplc="4009001B" w:tentative="1">
+      <w:start w:val="1"/>
+      <w:numFmt w:val="lowerRoman"/>
+      <w:lvlText w:val="%6."/>
+      <w:lvlJc w:val="right"/>
+      <w:pPr>
+        <w:ind w:left="4320" w:hanging="180"/>
+      </w:pPr>
+    </w:lvl>
+    <w:lvl w:ilvl="6" w:tplc="4009000F" w:tentative="1">
+      <w:start w:val="1"/>
+      <w:numFmt w:val="decimal"/>
+      <w:lvlText w:val="%7."/>
+      <w:lvlJc w:val="left"/>
+      <w:pPr>
+        <w:ind w:left="5040" w:hanging="360"/>
+      </w:pPr>
+    </w:lvl>
+    <w:lvl w:ilvl="7" w:tplc="40090019" w:tentative="1">
+      <w:start w:val="1"/>
+      <w:numFmt w:val="lowerLetter"/>
+      <w:lvlText w:val="%8."/>
+      <w:lvlJc w:val="left"/>
+      <w:pPr>
+        <w:ind w:left="5760" w:hanging="360"/>
+      </w:pPr>
+    </w:lvl>
+    <w:lvl w:ilvl="8" w:tplc="4009001B" w:tentative="1">
+      <w:start w:val="1"/>
+      <w:numFmt w:val="lowerRoman"/>
+      <w:lvlText w:val="%9."/>
+      <w:lvlJc w:val="right"/>
+      <w:pPr>
+        <w:ind w:left="6480" w:hanging="180"/>
+      </w:pPr>
+    </w:lvl>
+  </w:abstractNum>
   <w:num w:numId="1" w16cid:durableId="613711580">
+    <w:abstractNumId w:val="2"/>
+  </w:num>
+  <w:num w:numId="2" w16cid:durableId="1405298471">
     <w:abstractNumId w:val="0"/>
+  </w:num>
+  <w:num w:numId="3" w16cid:durableId="16539539">
+    <w:abstractNumId w:val="1"/>
   </w:num>
 </w:numbering>
 </file>
@@ -808,7 +3707,7 @@
   <w:style w:type="paragraph" w:default="1" w:styleId="Normal">
     <w:name w:val="Normal"/>
     <w:qFormat/>
-    <w:rsid w:val="00537348"/>
+    <w:rsid w:val="009C5896"/>
   </w:style>
   <w:style w:type="paragraph" w:styleId="Heading1">
     <w:name w:val="heading 1"/>
@@ -1012,7 +3911,6 @@
   <w:style w:type="character" w:default="1" w:styleId="DefaultParagraphFont">
     <w:name w:val="Default Paragraph Font"/>
     <w:uiPriority w:val="1"/>
-    <w:semiHidden/>
     <w:unhideWhenUsed/>
   </w:style>
   <w:style w:type="table" w:default="1" w:styleId="TableNormal">
@@ -1326,6 +4224,25 @@
       <w:spacing w:val="5"/>
     </w:rPr>
   </w:style>
+  <w:style w:type="table" w:styleId="TableGrid">
+    <w:name w:val="Table Grid"/>
+    <w:basedOn w:val="TableNormal"/>
+    <w:uiPriority w:val="39"/>
+    <w:rsid w:val="0004097F"/>
+    <w:pPr>
+      <w:spacing w:after="0" w:line="240" w:lineRule="auto"/>
+    </w:pPr>
+    <w:tblPr>
+      <w:tblBorders>
+        <w:top w:val="single" w:sz="4" w:space="0" w:color="auto"/>
+        <w:left w:val="single" w:sz="4" w:space="0" w:color="auto"/>
+        <w:bottom w:val="single" w:sz="4" w:space="0" w:color="auto"/>
+        <w:right w:val="single" w:sz="4" w:space="0" w:color="auto"/>
+        <w:insideH w:val="single" w:sz="4" w:space="0" w:color="auto"/>
+        <w:insideV w:val="single" w:sz="4" w:space="0" w:color="auto"/>
+      </w:tblBorders>
+    </w:tblPr>
+  </w:style>
 </w:styles>
 </file>
 

</xml_diff>